<commit_message>
edit: fixed typos, and spacing
</commit_message>
<xml_diff>
--- a/SEResume.docx
+++ b/SEResume.docx
@@ -20,6 +20,7 @@
       </w:tblGrid>
       <w:tr>
         <w:trPr>
+          <w:trHeight w:val="11617"/>
           <w:jc w:val="center"/>
         </w:trPr>
         <w:tc>
@@ -66,7 +67,6 @@
                     <w:top w:w="317" w:type="dxa"/>
                   </w:tcMar>
                 </w:tcPr>
-                <w:bookmarkStart w:id="0" w:name="_GoBack"/>
                 <w:p>
                   <w:pPr>
                     <w:pStyle w:val="Heading2"/>
@@ -121,13 +121,8 @@
                     <w:jc w:val="left"/>
                   </w:pPr>
                   <w:r>
-                    <w:t xml:space="preserve">Other: PostgreSQL, Socket.io, </w:t>
-                  </w:r>
-                  <w:proofErr w:type="spellStart"/>
-                  <w:r>
-                    <w:t>Git</w:t>
-                  </w:r>
-                  <w:proofErr w:type="spellEnd"/>
+                    <w:t>Other: PostgreSQL, Socket.io, Git</w:t>
+                  </w:r>
                   <w:r>
                     <w:t>, Arduino</w:t>
                   </w:r>
@@ -195,7 +190,6 @@
                     <w:t xml:space="preserve"> </w:t>
                   </w:r>
                   <w:hyperlink r:id="rId7" w:history="1">
-                    <w:proofErr w:type="spellStart"/>
                     <w:r>
                       <w:rPr>
                         <w:rStyle w:val="Hyperlink"/>
@@ -204,7 +198,6 @@
                       </w:rPr>
                       <w:t>Udacity</w:t>
                     </w:r>
-                    <w:proofErr w:type="spellEnd"/>
                   </w:hyperlink>
                   <w:r>
                     <w:t xml:space="preserve"> </w:t>
@@ -227,33 +220,24 @@
                     <w:jc w:val="left"/>
                   </w:pPr>
                   <w:r>
-                    <w:t>Helping students write efficient and effective code</w:t>
-                  </w:r>
-                  <w:r>
-                    <w:t xml:space="preserve"> through project reviews</w:t>
-                  </w:r>
-                  <w:r>
-                    <w:t>.</w:t>
+                    <w:t xml:space="preserve">Helping students write efficient and effective code through project reviews. </w:t>
+                  </w:r>
+                  <w:r>
+                    <w:t>Conducted</w:t>
+                  </w:r>
+                  <w:r>
+                    <w:t xml:space="preserve"> 1000</w:t>
+                  </w:r>
+                  <w:r>
+                    <w:t>+</w:t>
+                  </w:r>
+                  <w:r>
+                    <w:t xml:space="preserve"> code reviews</w:t>
                   </w:r>
                   <w:r>
                     <w:t xml:space="preserve"> </w:t>
                   </w:r>
                   <w:r>
-                    <w:t>Conducted</w:t>
-                  </w:r>
-                  <w:r>
-                    <w:t xml:space="preserve"> 1000</w:t>
-                  </w:r>
-                  <w:r>
-                    <w:t>+</w:t>
-                  </w:r>
-                  <w:r>
-                    <w:t xml:space="preserve"> code reviews</w:t>
-                  </w:r>
-                  <w:r>
-                    <w:t xml:space="preserve"> </w:t>
-                  </w:r>
-                  <w:r>
                     <w:t xml:space="preserve">while </w:t>
                   </w:r>
                   <w:r>
@@ -268,13 +252,31 @@
                   <w:r>
                     <w:t xml:space="preserve"> rating.</w:t>
                   </w:r>
+                </w:p>
+                <w:p>
+                  <w:pPr>
+                    <w:jc w:val="left"/>
+                    <w:rPr>
+                      <w:sz w:val="10"/>
+                      <w:szCs w:val="10"/>
+                    </w:rPr>
+                  </w:pPr>
                 </w:p>
                 <w:p>
                   <w:pPr>
                     <w:pStyle w:val="Heading3"/>
                   </w:pPr>
                   <w:r>
-                    <w:t>Front end Dev|</w:t>
+                    <w:t>Front</w:t>
+                  </w:r>
+                  <w:r>
+                    <w:t>end Dev</w:t>
+                  </w:r>
+                  <w:r>
+                    <w:t>eloper</w:t>
+                  </w:r>
+                  <w:r>
+                    <w:t>|</w:t>
                   </w:r>
                   <w:r>
                     <w:t xml:space="preserve"> </w:t>
@@ -300,8 +302,17 @@
                   </w:r>
                 </w:p>
                 <w:p>
-                  <w:r>
-                    <w:t>Managed and developed project to create</w:t>
+                  <w:pPr>
+                    <w:jc w:val="left"/>
+                  </w:pPr>
+                  <w:r>
+                    <w:t>Managed and developed project</w:t>
+                  </w:r>
+                  <w:r>
+                    <w:t>s</w:t>
+                  </w:r>
+                  <w:r>
+                    <w:t xml:space="preserve"> to create</w:t>
                   </w:r>
                   <w:r>
                     <w:t xml:space="preserve"> an</w:t>
@@ -316,10 +327,7 @@
                     <w:t>increase</w:t>
                   </w:r>
                   <w:r>
-                    <w:t xml:space="preserve"> in </w:t>
-                  </w:r>
-                  <w:r>
-                    <w:t>efficiency</w:t>
+                    <w:t xml:space="preserve"> in efficiency</w:t>
                   </w:r>
                   <w:r>
                     <w:t xml:space="preserve"> saving the company money.</w:t>
@@ -359,6 +367,15 @@
                 <w:p>
                   <w:pPr>
                     <w:jc w:val="both"/>
+                    <w:rPr>
+                      <w:sz w:val="9"/>
+                      <w:szCs w:val="9"/>
+                    </w:rPr>
+                  </w:pPr>
+                </w:p>
+                <w:p>
+                  <w:pPr>
+                    <w:jc w:val="both"/>
                   </w:pPr>
                   <w:r>
                     <w:rPr>
@@ -424,13 +441,14 @@
                   <w:r>
                     <w:t xml:space="preserve"> </w:t>
                   </w:r>
-                  <w:proofErr w:type="spellStart"/>
                   <w:r>
                     <w:t>Udacity</w:t>
                   </w:r>
-                  <w:proofErr w:type="spellEnd"/>
                 </w:p>
                 <w:p>
+                  <w:pPr>
+                    <w:jc w:val="left"/>
+                  </w:pPr>
                   <w:r>
                     <w:t>Gained proficiency in modern full stack technologies and techniques by completing 8 diverse projects.</w:t>
                   </w:r>
@@ -5435,14 +5453,12 @@
                         </w:tcMar>
                       </w:tcPr>
                       <w:p>
-                        <w:proofErr w:type="spellStart"/>
                         <w:r>
                           <w:t>Linkedi</w:t>
                         </w:r>
                         <w:r>
                           <w:t>n</w:t>
                         </w:r>
-                        <w:proofErr w:type="spellEnd"/>
                       </w:p>
                     </w:tc>
                     <w:tc>
@@ -5454,11 +5470,9 @@
                         </w:tcMar>
                       </w:tcPr>
                       <w:p>
-                        <w:proofErr w:type="spellStart"/>
                         <w:r>
                           <w:t>Github</w:t>
                         </w:r>
-                        <w:proofErr w:type="spellEnd"/>
                       </w:p>
                     </w:tc>
                   </w:tr>
@@ -5509,24 +5523,34 @@
                   <w:pPr>
                     <w:pStyle w:val="Heading4"/>
                     <w:rPr>
-                      <w:sz w:val="18"/>
-                      <w:szCs w:val="18"/>
+                      <w:sz w:val="2"/>
+                      <w:szCs w:val="2"/>
                     </w:rPr>
                   </w:pPr>
                 </w:p>
                 <w:p>
                   <w:pPr>
                     <w:pStyle w:val="Heading3"/>
+                  </w:pPr>
+                  <w:r>
+                    <w:t xml:space="preserve">President | </w:t>
+                  </w:r>
+                  <w:r>
+                    <w:t>Math &amp;</w:t>
+                  </w:r>
+                  <w:r>
+                    <w:t xml:space="preserve"> Computer Club</w:t>
+                  </w:r>
+                </w:p>
+                <w:p>
+                  <w:pPr>
+                    <w:pStyle w:val="Heading3"/>
                     <w:rPr>
                       <w:b w:val="0"/>
+                      <w:sz w:val="7"/>
+                      <w:szCs w:val="7"/>
                     </w:rPr>
                   </w:pPr>
-                  <w:r>
-                    <w:t xml:space="preserve">President | </w:t>
-                  </w:r>
-                  <w:r>
-                    <w:t>Math and Computer Club</w:t>
-                  </w:r>
                 </w:p>
                 <w:p>
                   <w:pPr>
@@ -5546,13 +5570,7 @@
                     <w:rPr>
                       <w:b w:val="0"/>
                     </w:rPr>
-                    <w:t xml:space="preserve"> Installed </w:t>
-                  </w:r>
-                  <w:r>
-                    <w:rPr>
-                      <w:b w:val="0"/>
-                    </w:rPr>
-                    <w:t>PC</w:t>
+                    <w:t xml:space="preserve"> Installed PC</w:t>
                   </w:r>
                   <w:r>
                     <w:rPr>
@@ -5579,12 +5597,17 @@
                   <w:pPr>
                     <w:pStyle w:val="Heading3"/>
                     <w:jc w:val="both"/>
+                    <w:rPr>
+                      <w:b w:val="0"/>
+                      <w:sz w:val="9"/>
+                      <w:szCs w:val="9"/>
+                    </w:rPr>
                   </w:pPr>
                 </w:p>
                 <w:p>
                   <w:pPr>
                     <w:pStyle w:val="Heading5"/>
-                    <w:jc w:val="both"/>
+                    <w:jc w:val="left"/>
                   </w:pPr>
                   <w:r>
                     <w:rPr>
@@ -5593,13 +5616,21 @@
                     <w:t>Self-Balancing Robot:</w:t>
                   </w:r>
                   <w:r>
-                    <w:t xml:space="preserve"> Lead team of 3 students in designing, and developing a</w:t>
+                    <w:t xml:space="preserve"> Le</w:t>
+                  </w:r>
+                  <w:bookmarkStart w:id="0" w:name="_GoBack"/>
+                  <w:bookmarkEnd w:id="0"/>
+                  <w:r>
+                    <w:t xml:space="preserve">d team of </w:t>
+                  </w:r>
+                  <w:r>
+                    <w:t>students in designing, and developing a</w:t>
                   </w:r>
                   <w:r>
                     <w:t xml:space="preserve"> self-balancing robot</w:t>
                   </w:r>
                   <w:r>
-                    <w:t>.</w:t>
+                    <w:t xml:space="preserve"> modeled after Segway.</w:t>
                   </w:r>
                 </w:p>
               </w:tc>
@@ -5608,7 +5639,6 @@
           <w:p/>
         </w:tc>
       </w:tr>
-      <w:bookmarkEnd w:id="0"/>
     </w:tbl>
     <w:p>
       <w:pPr>
@@ -6060,6 +6090,7 @@
     <w:lsdException w:name="HTML Sample" w:semiHidden="1" w:unhideWhenUsed="1"/>
     <w:lsdException w:name="HTML Typewriter" w:semiHidden="1" w:unhideWhenUsed="1"/>
     <w:lsdException w:name="HTML Variable" w:semiHidden="1" w:unhideWhenUsed="1"/>
+    <w:lsdException w:name="Normal Table" w:semiHidden="1" w:unhideWhenUsed="1"/>
     <w:lsdException w:name="annotation subject" w:semiHidden="1" w:unhideWhenUsed="1"/>
     <w:lsdException w:name="No List" w:semiHidden="1" w:unhideWhenUsed="1"/>
     <w:lsdException w:name="Outline List 1" w:semiHidden="1" w:unhideWhenUsed="1"/>
@@ -6106,8 +6137,10 @@
     <w:lsdException w:name="Table Subtle 2" w:semiHidden="1" w:unhideWhenUsed="1"/>
     <w:lsdException w:name="Table Web 1" w:semiHidden="1" w:unhideWhenUsed="1"/>
     <w:lsdException w:name="Table Web 2" w:semiHidden="1" w:unhideWhenUsed="1"/>
+    <w:lsdException w:name="Table Web 3" w:semiHidden="1" w:unhideWhenUsed="1"/>
     <w:lsdException w:name="Balloon Text" w:semiHidden="1" w:unhideWhenUsed="1"/>
     <w:lsdException w:name="Table Grid" w:uiPriority="39"/>
+    <w:lsdException w:name="Table Theme" w:semiHidden="1" w:unhideWhenUsed="1"/>
     <w:lsdException w:name="Placeholder Text" w:semiHidden="1"/>
     <w:lsdException w:name="No Spacing" w:uiPriority="1" w:qFormat="1"/>
     <w:lsdException w:name="Light Shading" w:uiPriority="60"/>
@@ -6894,32 +6927,6 @@
         </w:p>
       </w:docPartBody>
     </w:docPart>
-    <w:docPart>
-      <w:docPartPr>
-        <w:name w:val="356EAB2690071D4BAB519433A7772645"/>
-        <w:category>
-          <w:name w:val="General"/>
-          <w:gallery w:val="placeholder"/>
-        </w:category>
-        <w:types>
-          <w:type w:val="bbPlcHdr"/>
-        </w:types>
-        <w:behaviors>
-          <w:behavior w:val="content"/>
-        </w:behaviors>
-        <w:guid w:val="{0E243D7D-18D4-884F-AE85-25E56A81C20D}"/>
-      </w:docPartPr>
-      <w:docPartBody>
-        <w:p>
-          <w:pPr>
-            <w:pStyle w:val="356EAB2690071D4BAB519433A7772645"/>
-          </w:pPr>
-          <w:r>
-            <w:t>Your Name</w:t>
-          </w:r>
-        </w:p>
-      </w:docPartBody>
-    </w:docPart>
   </w:docParts>
 </w:glossaryDocument>
 </file>
@@ -6962,6 +6969,7 @@
     <w:sig w:usb0="00000000" w:usb1="10000000" w:usb2="00000000" w:usb3="00000000" w:csb0="80000000" w:csb1="00000000"/>
   </w:font>
   <w:font w:name="Segoe UI">
+    <w:altName w:val="Calibri"/>
     <w:charset w:val="00"/>
     <w:family w:val="swiss"/>
     <w:pitch w:val="variable"/>
@@ -7006,7 +7014,9 @@
   </w:compat>
   <w:rsids>
     <w:rsidRoot w:val="001B2B7A"/>
+    <w:rsid w:val="00132EF3"/>
     <w:rsid w:val="001B2B7A"/>
+    <w:rsid w:val="00926DB2"/>
   </w:rsids>
   <m:mathPr>
     <m:mathFont m:val="Cambria Math"/>

</xml_diff>